<commit_message>
Suitable formal definition have been added
</commit_message>
<xml_diff>
--- a/docs/math.docx
+++ b/docs/math.docx
@@ -2403,7 +2403,2000 @@
         <w:t> </w:t>
       </w:r>
     </w:p>
+    <w:p/>
     <w:p>
+      <w:pPr>
+        <w:autoSpaceDE w:val="0"/>
+        <w:autoSpaceDN w:val="0"/>
+        <w:adjustRightInd w:val="0"/>
+        <w:ind w:firstLine="0"/>
+        <w:jc w:val="left"/>
+        <w:rPr>
+          <w:rFonts w:ascii="Times-Roman" w:hAnsi="Times-Roman" w:cs="Times-Roman"/>
+          <w:color w:val="131313"/>
+          <w:sz w:val="20"/>
+          <w:szCs w:val="20"/>
+          <w:lang w:val="en-US"/>
+        </w:rPr>
+      </w:pPr>
+      <w:r>
+        <w:rPr>
+          <w:rFonts w:ascii="Times-Italic" w:hAnsi="Times-Italic" w:cs="Times-Italic"/>
+          <w:i/>
+          <w:iCs/>
+          <w:color w:val="131313"/>
+          <w:sz w:val="20"/>
+          <w:szCs w:val="20"/>
+          <w:lang w:val="en-US"/>
+        </w:rPr>
+        <w:t xml:space="preserve">CPN </w:t>
+      </w:r>
+      <w:r>
+        <w:rPr>
+          <w:rFonts w:ascii="CMR10" w:hAnsi="CMR10" w:cs="CMR10"/>
+          <w:color w:val="131313"/>
+          <w:sz w:val="20"/>
+          <w:szCs w:val="20"/>
+          <w:lang w:val="en-US"/>
+        </w:rPr>
+        <w:t>= (</w:t>
+      </w:r>
+      <w:r>
+        <w:rPr>
+          <w:rFonts w:ascii="Times-Italic" w:hAnsi="Times-Italic" w:cs="Times-Italic"/>
+          <w:i/>
+          <w:iCs/>
+          <w:color w:val="131313"/>
+          <w:sz w:val="20"/>
+          <w:szCs w:val="20"/>
+          <w:lang w:val="en-US"/>
+        </w:rPr>
+        <w:t>P</w:t>
+      </w:r>
+      <w:proofErr w:type="gramStart"/>
+      <w:r>
+        <w:rPr>
+          <w:rFonts w:ascii="CMMI10" w:hAnsi="CMMI10" w:cs="CMMI10"/>
+          <w:i/>
+          <w:iCs/>
+          <w:color w:val="131313"/>
+          <w:sz w:val="20"/>
+          <w:szCs w:val="20"/>
+          <w:lang w:val="en-US"/>
+        </w:rPr>
+        <w:t>,</w:t>
+      </w:r>
+      <w:r>
+        <w:rPr>
+          <w:rFonts w:ascii="Times-Italic" w:hAnsi="Times-Italic" w:cs="Times-Italic"/>
+          <w:i/>
+          <w:iCs/>
+          <w:color w:val="131313"/>
+          <w:sz w:val="20"/>
+          <w:szCs w:val="20"/>
+          <w:lang w:val="en-US"/>
+        </w:rPr>
+        <w:t>T</w:t>
+      </w:r>
+      <w:r>
+        <w:rPr>
+          <w:rFonts w:ascii="CMMI10" w:hAnsi="CMMI10" w:cs="CMMI10"/>
+          <w:i/>
+          <w:iCs/>
+          <w:color w:val="131313"/>
+          <w:sz w:val="20"/>
+          <w:szCs w:val="20"/>
+          <w:lang w:val="en-US"/>
+        </w:rPr>
+        <w:t>,</w:t>
+      </w:r>
+      <w:r>
+        <w:rPr>
+          <w:rFonts w:ascii="Times-Italic" w:hAnsi="Times-Italic" w:cs="Times-Italic"/>
+          <w:i/>
+          <w:iCs/>
+          <w:color w:val="131313"/>
+          <w:sz w:val="20"/>
+          <w:szCs w:val="20"/>
+          <w:lang w:val="en-US"/>
+        </w:rPr>
+        <w:t>A</w:t>
+      </w:r>
+      <w:proofErr w:type="gramEnd"/>
+      <w:r>
+        <w:rPr>
+          <w:rFonts w:ascii="CMMI10" w:hAnsi="CMMI10" w:cs="CMMI10"/>
+          <w:i/>
+          <w:iCs/>
+          <w:color w:val="131313"/>
+          <w:sz w:val="20"/>
+          <w:szCs w:val="20"/>
+          <w:lang w:val="en-US"/>
+        </w:rPr>
+        <w:t>,</w:t>
+      </w:r>
+      <w:r>
+        <w:rPr>
+          <w:rFonts w:ascii="Symbol" w:hAnsi="Symbol" w:cs="Symbol"/>
+          <w:color w:val="131313"/>
+          <w:sz w:val="20"/>
+          <w:szCs w:val="20"/>
+          <w:lang w:val="en-US"/>
+        </w:rPr>
+        <w:t></w:t>
+      </w:r>
+      <w:r>
+        <w:rPr>
+          <w:rFonts w:ascii="Symbol" w:hAnsi="Symbol" w:cs="Symbol"/>
+          <w:color w:val="131313"/>
+          <w:sz w:val="20"/>
+          <w:szCs w:val="20"/>
+          <w:lang w:val="en-US"/>
+        </w:rPr>
+        <w:t></w:t>
+      </w:r>
+      <w:r>
+        <w:rPr>
+          <w:rFonts w:ascii="CMMI10" w:hAnsi="CMMI10" w:cs="CMMI10"/>
+          <w:i/>
+          <w:iCs/>
+          <w:color w:val="131313"/>
+          <w:sz w:val="20"/>
+          <w:szCs w:val="20"/>
+          <w:lang w:val="en-US"/>
+        </w:rPr>
+        <w:t>,</w:t>
+      </w:r>
+      <w:r>
+        <w:rPr>
+          <w:rFonts w:ascii="Times-Italic" w:hAnsi="Times-Italic" w:cs="Times-Italic"/>
+          <w:i/>
+          <w:iCs/>
+          <w:color w:val="131313"/>
+          <w:sz w:val="20"/>
+          <w:szCs w:val="20"/>
+          <w:lang w:val="en-US"/>
+        </w:rPr>
+        <w:t>V</w:t>
+      </w:r>
+      <w:r>
+        <w:rPr>
+          <w:rFonts w:ascii="CMMI10" w:hAnsi="CMMI10" w:cs="CMMI10"/>
+          <w:i/>
+          <w:iCs/>
+          <w:color w:val="131313"/>
+          <w:sz w:val="20"/>
+          <w:szCs w:val="20"/>
+          <w:lang w:val="en-US"/>
+        </w:rPr>
+        <w:t>,</w:t>
+      </w:r>
+      <w:r>
+        <w:rPr>
+          <w:rFonts w:ascii="Times-Italic" w:hAnsi="Times-Italic" w:cs="Times-Italic"/>
+          <w:i/>
+          <w:iCs/>
+          <w:color w:val="131313"/>
+          <w:sz w:val="20"/>
+          <w:szCs w:val="20"/>
+          <w:lang w:val="en-US"/>
+        </w:rPr>
+        <w:t>C</w:t>
+      </w:r>
+      <w:r>
+        <w:rPr>
+          <w:rFonts w:ascii="CMMI10" w:hAnsi="CMMI10" w:cs="CMMI10"/>
+          <w:i/>
+          <w:iCs/>
+          <w:color w:val="131313"/>
+          <w:sz w:val="20"/>
+          <w:szCs w:val="20"/>
+          <w:lang w:val="en-US"/>
+        </w:rPr>
+        <w:t>,</w:t>
+      </w:r>
+      <w:r>
+        <w:rPr>
+          <w:rFonts w:ascii="Times-Italic" w:hAnsi="Times-Italic" w:cs="Times-Italic"/>
+          <w:i/>
+          <w:iCs/>
+          <w:color w:val="131313"/>
+          <w:sz w:val="20"/>
+          <w:szCs w:val="20"/>
+          <w:lang w:val="en-US"/>
+        </w:rPr>
+        <w:t>G</w:t>
+      </w:r>
+      <w:r>
+        <w:rPr>
+          <w:rFonts w:ascii="CMMI10" w:hAnsi="CMMI10" w:cs="CMMI10"/>
+          <w:i/>
+          <w:iCs/>
+          <w:color w:val="131313"/>
+          <w:sz w:val="20"/>
+          <w:szCs w:val="20"/>
+          <w:lang w:val="en-US"/>
+        </w:rPr>
+        <w:t>,</w:t>
+      </w:r>
+      <w:r>
+        <w:rPr>
+          <w:rFonts w:ascii="Times-Italic" w:hAnsi="Times-Italic" w:cs="Times-Italic"/>
+          <w:i/>
+          <w:iCs/>
+          <w:color w:val="131313"/>
+          <w:sz w:val="20"/>
+          <w:szCs w:val="20"/>
+          <w:lang w:val="en-US"/>
+        </w:rPr>
+        <w:t>E</w:t>
+      </w:r>
+      <w:r>
+        <w:rPr>
+          <w:rFonts w:ascii="CMMI10" w:hAnsi="CMMI10" w:cs="CMMI10"/>
+          <w:i/>
+          <w:iCs/>
+          <w:color w:val="131313"/>
+          <w:sz w:val="20"/>
+          <w:szCs w:val="20"/>
+          <w:lang w:val="en-US"/>
+        </w:rPr>
+        <w:t xml:space="preserve">, </w:t>
+      </w:r>
+      <w:r>
+        <w:rPr>
+          <w:rFonts w:ascii="Times-Italic" w:hAnsi="Times-Italic" w:cs="Times-Italic"/>
+          <w:i/>
+          <w:iCs/>
+          <w:color w:val="131313"/>
+          <w:sz w:val="20"/>
+          <w:szCs w:val="20"/>
+          <w:lang w:val="en-US"/>
+        </w:rPr>
+        <w:t>I</w:t>
+      </w:r>
+      <w:r>
+        <w:rPr>
+          <w:rFonts w:ascii="CMR10" w:hAnsi="CMR10" w:cs="CMR10"/>
+          <w:color w:val="131313"/>
+          <w:sz w:val="20"/>
+          <w:szCs w:val="20"/>
+          <w:lang w:val="en-US"/>
+        </w:rPr>
+        <w:t>)</w:t>
+      </w:r>
+      <w:r>
+        <w:rPr>
+          <w:rFonts w:ascii="Times-Roman" w:hAnsi="Times-Roman" w:cs="Times-Roman"/>
+          <w:color w:val="131313"/>
+          <w:sz w:val="20"/>
+          <w:szCs w:val="20"/>
+          <w:lang w:val="en-US"/>
+        </w:rPr>
+        <w:t>, where:</w:t>
+      </w:r>
+    </w:p>
+    <w:p>
+      <w:pPr>
+        <w:autoSpaceDE w:val="0"/>
+        <w:autoSpaceDN w:val="0"/>
+        <w:adjustRightInd w:val="0"/>
+        <w:ind w:firstLine="0"/>
+        <w:jc w:val="left"/>
+        <w:rPr>
+          <w:rFonts w:ascii="Times-Roman" w:hAnsi="Times-Roman" w:cs="Times-Roman"/>
+          <w:color w:val="131313"/>
+          <w:sz w:val="20"/>
+          <w:szCs w:val="20"/>
+          <w:lang w:val="en-US"/>
+        </w:rPr>
+      </w:pPr>
+      <w:r>
+        <w:rPr>
+          <w:rFonts w:ascii="Times-Roman" w:hAnsi="Times-Roman" w:cs="Times-Roman"/>
+          <w:color w:val="131313"/>
+          <w:sz w:val="20"/>
+          <w:szCs w:val="20"/>
+          <w:lang w:val="en-US"/>
+        </w:rPr>
+        <w:t xml:space="preserve">1. </w:t>
+      </w:r>
+      <w:r>
+        <w:rPr>
+          <w:rFonts w:ascii="Times-Italic" w:hAnsi="Times-Italic" w:cs="Times-Italic"/>
+          <w:i/>
+          <w:iCs/>
+          <w:color w:val="131313"/>
+          <w:sz w:val="20"/>
+          <w:szCs w:val="20"/>
+          <w:lang w:val="en-US"/>
+        </w:rPr>
+        <w:t xml:space="preserve">P </w:t>
+      </w:r>
+      <w:r>
+        <w:rPr>
+          <w:rFonts w:ascii="Times-Roman" w:hAnsi="Times-Roman" w:cs="Times-Roman"/>
+          <w:color w:val="131313"/>
+          <w:sz w:val="20"/>
+          <w:szCs w:val="20"/>
+          <w:lang w:val="en-US"/>
+        </w:rPr>
+        <w:t xml:space="preserve">is a finite set of </w:t>
+      </w:r>
+      <w:r>
+        <w:rPr>
+          <w:rFonts w:ascii="Times-Bold" w:hAnsi="Times-Bold" w:cs="Times-Bold"/>
+          <w:b/>
+          <w:bCs/>
+          <w:color w:val="131313"/>
+          <w:sz w:val="20"/>
+          <w:szCs w:val="20"/>
+          <w:lang w:val="en-US"/>
+        </w:rPr>
+        <w:t>places</w:t>
+      </w:r>
+      <w:r>
+        <w:rPr>
+          <w:rFonts w:ascii="Times-Roman" w:hAnsi="Times-Roman" w:cs="Times-Roman"/>
+          <w:color w:val="131313"/>
+          <w:sz w:val="20"/>
+          <w:szCs w:val="20"/>
+          <w:lang w:val="en-US"/>
+        </w:rPr>
+        <w:t>.</w:t>
+      </w:r>
+    </w:p>
+    <w:p>
+      <w:pPr>
+        <w:autoSpaceDE w:val="0"/>
+        <w:autoSpaceDN w:val="0"/>
+        <w:adjustRightInd w:val="0"/>
+        <w:ind w:firstLine="0"/>
+        <w:jc w:val="left"/>
+        <w:rPr>
+          <w:rFonts w:ascii="Times-Roman" w:hAnsi="Times-Roman" w:cs="Times-Roman"/>
+          <w:color w:val="131313"/>
+          <w:sz w:val="20"/>
+          <w:szCs w:val="20"/>
+          <w:lang w:val="en-US"/>
+        </w:rPr>
+      </w:pPr>
+      <w:r>
+        <w:rPr>
+          <w:rFonts w:ascii="Times-Roman" w:hAnsi="Times-Roman" w:cs="Times-Roman"/>
+          <w:color w:val="131313"/>
+          <w:sz w:val="20"/>
+          <w:szCs w:val="20"/>
+          <w:lang w:val="en-US"/>
+        </w:rPr>
+        <w:t xml:space="preserve">2. </w:t>
+      </w:r>
+      <w:r>
+        <w:rPr>
+          <w:rFonts w:ascii="Times-Italic" w:hAnsi="Times-Italic" w:cs="Times-Italic"/>
+          <w:i/>
+          <w:iCs/>
+          <w:color w:val="131313"/>
+          <w:sz w:val="20"/>
+          <w:szCs w:val="20"/>
+          <w:lang w:val="en-US"/>
+        </w:rPr>
+        <w:t xml:space="preserve">T </w:t>
+      </w:r>
+      <w:r>
+        <w:rPr>
+          <w:rFonts w:ascii="Times-Roman" w:hAnsi="Times-Roman" w:cs="Times-Roman"/>
+          <w:color w:val="131313"/>
+          <w:sz w:val="20"/>
+          <w:szCs w:val="20"/>
+          <w:lang w:val="en-US"/>
+        </w:rPr>
+        <w:t xml:space="preserve">is a finite set of </w:t>
+      </w:r>
+      <w:r>
+        <w:rPr>
+          <w:rFonts w:ascii="Times-Bold" w:hAnsi="Times-Bold" w:cs="Times-Bold"/>
+          <w:b/>
+          <w:bCs/>
+          <w:color w:val="131313"/>
+          <w:sz w:val="20"/>
+          <w:szCs w:val="20"/>
+          <w:lang w:val="en-US"/>
+        </w:rPr>
+        <w:t xml:space="preserve">transitions </w:t>
+      </w:r>
+      <w:r>
+        <w:rPr>
+          <w:rFonts w:ascii="Times-Italic" w:hAnsi="Times-Italic" w:cs="Times-Italic"/>
+          <w:i/>
+          <w:iCs/>
+          <w:color w:val="131313"/>
+          <w:sz w:val="20"/>
+          <w:szCs w:val="20"/>
+          <w:lang w:val="en-US"/>
+        </w:rPr>
+        <w:t xml:space="preserve">T </w:t>
+      </w:r>
+      <w:r>
+        <w:rPr>
+          <w:rFonts w:ascii="Times-Roman" w:hAnsi="Times-Roman" w:cs="Times-Roman"/>
+          <w:color w:val="131313"/>
+          <w:sz w:val="20"/>
+          <w:szCs w:val="20"/>
+          <w:lang w:val="en-US"/>
+        </w:rPr>
+        <w:t xml:space="preserve">such that </w:t>
+      </w:r>
+      <w:r>
+        <w:rPr>
+          <w:rFonts w:ascii="Times-Italic" w:hAnsi="Times-Italic" w:cs="Times-Italic"/>
+          <w:i/>
+          <w:iCs/>
+          <w:color w:val="131313"/>
+          <w:sz w:val="20"/>
+          <w:szCs w:val="20"/>
+          <w:lang w:val="en-US"/>
+        </w:rPr>
+        <w:t>P</w:t>
+      </w:r>
+      <w:r>
+        <w:rPr>
+          <w:rFonts w:ascii="CMSY10" w:eastAsia="CMSY10" w:hAnsi="Times-Italic" w:cs="CMSY10" w:hint="eastAsia"/>
+          <w:i/>
+          <w:iCs/>
+          <w:color w:val="131313"/>
+          <w:sz w:val="20"/>
+          <w:szCs w:val="20"/>
+          <w:lang w:val="en-US"/>
+        </w:rPr>
+        <w:t>∩</w:t>
+      </w:r>
+      <w:r>
+        <w:rPr>
+          <w:rFonts w:ascii="Times-Italic" w:hAnsi="Times-Italic" w:cs="Times-Italic"/>
+          <w:i/>
+          <w:iCs/>
+          <w:color w:val="131313"/>
+          <w:sz w:val="20"/>
+          <w:szCs w:val="20"/>
+          <w:lang w:val="en-US"/>
+        </w:rPr>
+        <w:t xml:space="preserve">T </w:t>
+      </w:r>
+      <w:r>
+        <w:rPr>
+          <w:rFonts w:ascii="CMR10" w:hAnsi="CMR10" w:cs="CMR10"/>
+          <w:color w:val="131313"/>
+          <w:sz w:val="20"/>
+          <w:szCs w:val="20"/>
+          <w:lang w:val="en-US"/>
+        </w:rPr>
+        <w:t xml:space="preserve">= </w:t>
+      </w:r>
+      <w:r>
+        <w:rPr>
+          <w:rFonts w:ascii="Times-Roman" w:hAnsi="Times-Roman" w:cs="Times-Roman"/>
+          <w:color w:val="131313"/>
+          <w:sz w:val="20"/>
+          <w:szCs w:val="20"/>
+          <w:lang w:val="en-US"/>
+        </w:rPr>
+        <w:t>/ 0.</w:t>
+      </w:r>
+    </w:p>
+    <w:p>
+      <w:pPr>
+        <w:autoSpaceDE w:val="0"/>
+        <w:autoSpaceDN w:val="0"/>
+        <w:adjustRightInd w:val="0"/>
+        <w:ind w:firstLine="0"/>
+        <w:jc w:val="left"/>
+        <w:rPr>
+          <w:rFonts w:ascii="Times-Roman" w:hAnsi="Times-Roman" w:cs="Times-Roman"/>
+          <w:color w:val="131313"/>
+          <w:sz w:val="20"/>
+          <w:szCs w:val="20"/>
+          <w:lang w:val="en-US"/>
+        </w:rPr>
+      </w:pPr>
+      <w:r>
+        <w:rPr>
+          <w:rFonts w:ascii="Times-Roman" w:hAnsi="Times-Roman" w:cs="Times-Roman"/>
+          <w:color w:val="131313"/>
+          <w:sz w:val="20"/>
+          <w:szCs w:val="20"/>
+          <w:lang w:val="en-US"/>
+        </w:rPr>
+        <w:t xml:space="preserve">3. </w:t>
+      </w:r>
+      <w:r>
+        <w:rPr>
+          <w:rFonts w:ascii="Times-Italic" w:hAnsi="Times-Italic" w:cs="Times-Italic"/>
+          <w:i/>
+          <w:iCs/>
+          <w:color w:val="131313"/>
+          <w:sz w:val="20"/>
+          <w:szCs w:val="20"/>
+          <w:lang w:val="en-US"/>
+        </w:rPr>
+        <w:t xml:space="preserve">A </w:t>
+      </w:r>
+      <w:r>
+        <w:rPr>
+          <w:rFonts w:ascii="CMSY10" w:eastAsia="CMSY10" w:hAnsi="Times-Italic" w:cs="CMSY10" w:hint="eastAsia"/>
+          <w:i/>
+          <w:iCs/>
+          <w:color w:val="131313"/>
+          <w:sz w:val="20"/>
+          <w:szCs w:val="20"/>
+          <w:lang w:val="en-US"/>
+        </w:rPr>
+        <w:t>⊆</w:t>
+      </w:r>
+      <w:r>
+        <w:rPr>
+          <w:rFonts w:ascii="CMSY10" w:eastAsia="CMSY10" w:hAnsi="Times-Italic" w:cs="CMSY10"/>
+          <w:i/>
+          <w:iCs/>
+          <w:color w:val="131313"/>
+          <w:sz w:val="20"/>
+          <w:szCs w:val="20"/>
+          <w:lang w:val="en-US"/>
+        </w:rPr>
+        <w:t xml:space="preserve"> </w:t>
+      </w:r>
+      <w:r>
+        <w:rPr>
+          <w:rFonts w:ascii="Times-Italic" w:hAnsi="Times-Italic" w:cs="Times-Italic"/>
+          <w:i/>
+          <w:iCs/>
+          <w:color w:val="131313"/>
+          <w:sz w:val="20"/>
+          <w:szCs w:val="20"/>
+          <w:lang w:val="en-US"/>
+        </w:rPr>
+        <w:t>P</w:t>
+      </w:r>
+      <w:r>
+        <w:rPr>
+          <w:rFonts w:ascii="CMSY10" w:eastAsia="CMSY10" w:hAnsi="Times-Italic" w:cs="CMSY10" w:hint="eastAsia"/>
+          <w:i/>
+          <w:iCs/>
+          <w:color w:val="131313"/>
+          <w:sz w:val="20"/>
+          <w:szCs w:val="20"/>
+          <w:lang w:val="en-US"/>
+        </w:rPr>
+        <w:t>×</w:t>
+      </w:r>
+      <w:r>
+        <w:rPr>
+          <w:rFonts w:ascii="Times-Italic" w:hAnsi="Times-Italic" w:cs="Times-Italic"/>
+          <w:i/>
+          <w:iCs/>
+          <w:color w:val="131313"/>
+          <w:sz w:val="20"/>
+          <w:szCs w:val="20"/>
+          <w:lang w:val="en-US"/>
+        </w:rPr>
+        <w:t xml:space="preserve">T </w:t>
+      </w:r>
+      <w:r>
+        <w:rPr>
+          <w:rFonts w:ascii="CMSY10" w:eastAsia="CMSY10" w:hAnsi="Times-Italic" w:cs="CMSY10" w:hint="eastAsia"/>
+          <w:i/>
+          <w:iCs/>
+          <w:color w:val="131313"/>
+          <w:sz w:val="20"/>
+          <w:szCs w:val="20"/>
+          <w:lang w:val="en-US"/>
+        </w:rPr>
+        <w:t>∪</w:t>
+      </w:r>
+      <w:r>
+        <w:rPr>
+          <w:rFonts w:ascii="Times-Italic" w:hAnsi="Times-Italic" w:cs="Times-Italic"/>
+          <w:i/>
+          <w:iCs/>
+          <w:color w:val="131313"/>
+          <w:sz w:val="20"/>
+          <w:szCs w:val="20"/>
+          <w:lang w:val="en-US"/>
+        </w:rPr>
+        <w:t xml:space="preserve">T </w:t>
+      </w:r>
+      <w:r>
+        <w:rPr>
+          <w:rFonts w:ascii="CMSY10" w:eastAsia="CMSY10" w:hAnsi="Times-Italic" w:cs="CMSY10" w:hint="eastAsia"/>
+          <w:i/>
+          <w:iCs/>
+          <w:color w:val="131313"/>
+          <w:sz w:val="20"/>
+          <w:szCs w:val="20"/>
+          <w:lang w:val="en-US"/>
+        </w:rPr>
+        <w:t>×</w:t>
+      </w:r>
+      <w:r>
+        <w:rPr>
+          <w:rFonts w:ascii="Times-Italic" w:hAnsi="Times-Italic" w:cs="Times-Italic"/>
+          <w:i/>
+          <w:iCs/>
+          <w:color w:val="131313"/>
+          <w:sz w:val="20"/>
+          <w:szCs w:val="20"/>
+          <w:lang w:val="en-US"/>
+        </w:rPr>
+        <w:t xml:space="preserve">P </w:t>
+      </w:r>
+      <w:r>
+        <w:rPr>
+          <w:rFonts w:ascii="Times-Roman" w:hAnsi="Times-Roman" w:cs="Times-Roman"/>
+          <w:color w:val="131313"/>
+          <w:sz w:val="20"/>
+          <w:szCs w:val="20"/>
+          <w:lang w:val="en-US"/>
+        </w:rPr>
+        <w:t xml:space="preserve">is a set of directed </w:t>
+      </w:r>
+      <w:r>
+        <w:rPr>
+          <w:rFonts w:ascii="Times-Bold" w:hAnsi="Times-Bold" w:cs="Times-Bold"/>
+          <w:b/>
+          <w:bCs/>
+          <w:color w:val="131313"/>
+          <w:sz w:val="20"/>
+          <w:szCs w:val="20"/>
+          <w:lang w:val="en-US"/>
+        </w:rPr>
+        <w:t>arcs</w:t>
+      </w:r>
+      <w:r>
+        <w:rPr>
+          <w:rFonts w:ascii="Times-Roman" w:hAnsi="Times-Roman" w:cs="Times-Roman"/>
+          <w:color w:val="131313"/>
+          <w:sz w:val="20"/>
+          <w:szCs w:val="20"/>
+          <w:lang w:val="en-US"/>
+        </w:rPr>
+        <w:t>.</w:t>
+      </w:r>
+    </w:p>
+    <w:p>
+      <w:pPr>
+        <w:autoSpaceDE w:val="0"/>
+        <w:autoSpaceDN w:val="0"/>
+        <w:adjustRightInd w:val="0"/>
+        <w:ind w:firstLine="0"/>
+        <w:jc w:val="left"/>
+        <w:rPr>
+          <w:rFonts w:ascii="Times-Roman" w:hAnsi="Times-Roman" w:cs="Times-Roman"/>
+          <w:color w:val="131313"/>
+          <w:sz w:val="20"/>
+          <w:szCs w:val="20"/>
+          <w:lang w:val="en-US"/>
+        </w:rPr>
+      </w:pPr>
+      <w:r>
+        <w:rPr>
+          <w:rFonts w:ascii="Times-Roman" w:hAnsi="Times-Roman" w:cs="Times-Roman"/>
+          <w:color w:val="131313"/>
+          <w:sz w:val="20"/>
+          <w:szCs w:val="20"/>
+          <w:lang w:val="en-US"/>
+        </w:rPr>
+        <w:t xml:space="preserve">4. </w:t>
+      </w:r>
+      <w:r>
+        <w:rPr>
+          <w:rFonts w:ascii="Symbol" w:hAnsi="Symbol" w:cs="Symbol"/>
+          <w:color w:val="131313"/>
+          <w:sz w:val="20"/>
+          <w:szCs w:val="20"/>
+          <w:lang w:val="en-US"/>
+        </w:rPr>
+        <w:t></w:t>
+      </w:r>
+      <w:r>
+        <w:rPr>
+          <w:rFonts w:ascii="Symbol" w:hAnsi="Symbol" w:cs="Symbol"/>
+          <w:color w:val="131313"/>
+          <w:sz w:val="20"/>
+          <w:szCs w:val="20"/>
+          <w:lang w:val="en-US"/>
+        </w:rPr>
+        <w:t></w:t>
+      </w:r>
+      <w:r>
+        <w:rPr>
+          <w:rFonts w:ascii="Times-Roman" w:hAnsi="Times-Roman" w:cs="Times-Roman"/>
+          <w:color w:val="131313"/>
+          <w:sz w:val="20"/>
+          <w:szCs w:val="20"/>
+          <w:lang w:val="en-US"/>
+        </w:rPr>
+        <w:t xml:space="preserve">is a finite set of non-empty </w:t>
+      </w:r>
+      <w:proofErr w:type="spellStart"/>
+      <w:r>
+        <w:rPr>
+          <w:rFonts w:ascii="Times-Bold" w:hAnsi="Times-Bold" w:cs="Times-Bold"/>
+          <w:b/>
+          <w:bCs/>
+          <w:color w:val="131313"/>
+          <w:sz w:val="20"/>
+          <w:szCs w:val="20"/>
+          <w:lang w:val="en-US"/>
+        </w:rPr>
+        <w:t>colour</w:t>
+      </w:r>
+      <w:proofErr w:type="spellEnd"/>
+      <w:r>
+        <w:rPr>
+          <w:rFonts w:ascii="Times-Bold" w:hAnsi="Times-Bold" w:cs="Times-Bold"/>
+          <w:b/>
+          <w:bCs/>
+          <w:color w:val="131313"/>
+          <w:sz w:val="20"/>
+          <w:szCs w:val="20"/>
+          <w:lang w:val="en-US"/>
+        </w:rPr>
+        <w:t xml:space="preserve"> sets</w:t>
+      </w:r>
+      <w:r>
+        <w:rPr>
+          <w:rFonts w:ascii="Times-Roman" w:hAnsi="Times-Roman" w:cs="Times-Roman"/>
+          <w:color w:val="131313"/>
+          <w:sz w:val="20"/>
+          <w:szCs w:val="20"/>
+          <w:lang w:val="en-US"/>
+        </w:rPr>
+        <w:t>.</w:t>
+      </w:r>
+    </w:p>
+    <w:p>
+      <w:pPr>
+        <w:autoSpaceDE w:val="0"/>
+        <w:autoSpaceDN w:val="0"/>
+        <w:adjustRightInd w:val="0"/>
+        <w:ind w:firstLine="0"/>
+        <w:jc w:val="left"/>
+        <w:rPr>
+          <w:rFonts w:ascii="Times-Roman" w:hAnsi="Times-Roman" w:cs="Times-Roman"/>
+          <w:color w:val="131313"/>
+          <w:sz w:val="20"/>
+          <w:szCs w:val="20"/>
+          <w:lang w:val="en-US"/>
+        </w:rPr>
+      </w:pPr>
+      <w:r>
+        <w:rPr>
+          <w:rFonts w:ascii="Times-Roman" w:hAnsi="Times-Roman" w:cs="Times-Roman"/>
+          <w:color w:val="131313"/>
+          <w:sz w:val="20"/>
+          <w:szCs w:val="20"/>
+          <w:lang w:val="en-US"/>
+        </w:rPr>
+        <w:t xml:space="preserve">5. </w:t>
+      </w:r>
+      <w:r>
+        <w:rPr>
+          <w:rFonts w:ascii="Times-Italic" w:hAnsi="Times-Italic" w:cs="Times-Italic"/>
+          <w:i/>
+          <w:iCs/>
+          <w:color w:val="131313"/>
+          <w:sz w:val="20"/>
+          <w:szCs w:val="20"/>
+          <w:lang w:val="en-US"/>
+        </w:rPr>
+        <w:t xml:space="preserve">V </w:t>
+      </w:r>
+      <w:r>
+        <w:rPr>
+          <w:rFonts w:ascii="Times-Roman" w:hAnsi="Times-Roman" w:cs="Times-Roman"/>
+          <w:color w:val="131313"/>
+          <w:sz w:val="20"/>
+          <w:szCs w:val="20"/>
+          <w:lang w:val="en-US"/>
+        </w:rPr>
+        <w:t xml:space="preserve">is a finite set of </w:t>
+      </w:r>
+      <w:r>
+        <w:rPr>
+          <w:rFonts w:ascii="Times-Bold" w:hAnsi="Times-Bold" w:cs="Times-Bold"/>
+          <w:b/>
+          <w:bCs/>
+          <w:color w:val="131313"/>
+          <w:sz w:val="20"/>
+          <w:szCs w:val="20"/>
+          <w:lang w:val="en-US"/>
+        </w:rPr>
+        <w:t xml:space="preserve">typed variables </w:t>
+      </w:r>
+      <w:r>
+        <w:rPr>
+          <w:rFonts w:ascii="Times-Roman" w:hAnsi="Times-Roman" w:cs="Times-Roman"/>
+          <w:color w:val="131313"/>
+          <w:sz w:val="20"/>
+          <w:szCs w:val="20"/>
+          <w:lang w:val="en-US"/>
+        </w:rPr>
+        <w:t xml:space="preserve">such that </w:t>
+      </w:r>
+      <w:r>
+        <w:rPr>
+          <w:rFonts w:ascii="Times-Italic" w:hAnsi="Times-Italic" w:cs="Times-Italic"/>
+          <w:i/>
+          <w:iCs/>
+          <w:color w:val="131313"/>
+          <w:sz w:val="20"/>
+          <w:szCs w:val="20"/>
+          <w:lang w:val="en-US"/>
+        </w:rPr>
+        <w:t>Type</w:t>
+      </w:r>
+      <w:r>
+        <w:rPr>
+          <w:rFonts w:ascii="CMR10" w:hAnsi="CMR10" w:cs="CMR10"/>
+          <w:color w:val="131313"/>
+          <w:sz w:val="20"/>
+          <w:szCs w:val="20"/>
+          <w:lang w:val="en-US"/>
+        </w:rPr>
+        <w:t>[</w:t>
+      </w:r>
+      <w:r>
+        <w:rPr>
+          <w:rFonts w:ascii="Times-Italic" w:hAnsi="Times-Italic" w:cs="Times-Italic"/>
+          <w:i/>
+          <w:iCs/>
+          <w:color w:val="131313"/>
+          <w:sz w:val="20"/>
+          <w:szCs w:val="20"/>
+          <w:lang w:val="en-US"/>
+        </w:rPr>
+        <w:t>v</w:t>
+      </w:r>
+      <w:r>
+        <w:rPr>
+          <w:rFonts w:ascii="CMR10" w:hAnsi="CMR10" w:cs="CMR10"/>
+          <w:color w:val="131313"/>
+          <w:sz w:val="20"/>
+          <w:szCs w:val="20"/>
+          <w:lang w:val="en-US"/>
+        </w:rPr>
+        <w:t xml:space="preserve">] </w:t>
+      </w:r>
+      <w:r>
+        <w:rPr>
+          <w:rFonts w:ascii="CMSY10" w:eastAsia="CMSY10" w:hAnsi="Times-Italic" w:cs="CMSY10" w:hint="eastAsia"/>
+          <w:i/>
+          <w:iCs/>
+          <w:color w:val="131313"/>
+          <w:sz w:val="20"/>
+          <w:szCs w:val="20"/>
+          <w:lang w:val="en-US"/>
+        </w:rPr>
+        <w:t>∈</w:t>
+      </w:r>
+      <w:r>
+        <w:rPr>
+          <w:rFonts w:ascii="CMSY10" w:eastAsia="CMSY10" w:hAnsi="Times-Italic" w:cs="CMSY10"/>
+          <w:i/>
+          <w:iCs/>
+          <w:color w:val="131313"/>
+          <w:sz w:val="20"/>
+          <w:szCs w:val="20"/>
+          <w:lang w:val="en-US"/>
+        </w:rPr>
+        <w:t xml:space="preserve"> </w:t>
+      </w:r>
+      <w:r>
+        <w:rPr>
+          <w:rFonts w:ascii="Symbol" w:hAnsi="Symbol" w:cs="Symbol"/>
+          <w:color w:val="131313"/>
+          <w:sz w:val="20"/>
+          <w:szCs w:val="20"/>
+          <w:lang w:val="en-US"/>
+        </w:rPr>
+        <w:t></w:t>
+      </w:r>
+      <w:r>
+        <w:rPr>
+          <w:rFonts w:ascii="Symbol" w:hAnsi="Symbol" w:cs="Symbol"/>
+          <w:color w:val="131313"/>
+          <w:sz w:val="20"/>
+          <w:szCs w:val="20"/>
+          <w:lang w:val="en-US"/>
+        </w:rPr>
+        <w:t></w:t>
+      </w:r>
+      <w:r>
+        <w:rPr>
+          <w:rFonts w:ascii="Times-Roman" w:hAnsi="Times-Roman" w:cs="Times-Roman"/>
+          <w:color w:val="131313"/>
+          <w:sz w:val="20"/>
+          <w:szCs w:val="20"/>
+          <w:lang w:val="en-US"/>
+        </w:rPr>
+        <w:t xml:space="preserve">for all variables </w:t>
+      </w:r>
+      <w:r>
+        <w:rPr>
+          <w:rFonts w:ascii="Times-Italic" w:hAnsi="Times-Italic" w:cs="Times-Italic"/>
+          <w:i/>
+          <w:iCs/>
+          <w:color w:val="131313"/>
+          <w:sz w:val="20"/>
+          <w:szCs w:val="20"/>
+          <w:lang w:val="en-US"/>
+        </w:rPr>
+        <w:t xml:space="preserve">v </w:t>
+      </w:r>
+      <w:r>
+        <w:rPr>
+          <w:rFonts w:ascii="CMSY10" w:eastAsia="CMSY10" w:hAnsi="Times-Italic" w:cs="CMSY10" w:hint="eastAsia"/>
+          <w:i/>
+          <w:iCs/>
+          <w:color w:val="131313"/>
+          <w:sz w:val="20"/>
+          <w:szCs w:val="20"/>
+          <w:lang w:val="en-US"/>
+        </w:rPr>
+        <w:t>∈</w:t>
+      </w:r>
+      <w:r>
+        <w:rPr>
+          <w:rFonts w:ascii="CMSY10" w:eastAsia="CMSY10" w:hAnsi="Times-Italic" w:cs="CMSY10"/>
+          <w:i/>
+          <w:iCs/>
+          <w:color w:val="131313"/>
+          <w:sz w:val="20"/>
+          <w:szCs w:val="20"/>
+          <w:lang w:val="en-US"/>
+        </w:rPr>
+        <w:t xml:space="preserve"> </w:t>
+      </w:r>
+      <w:r>
+        <w:rPr>
+          <w:rFonts w:ascii="Times-Italic" w:hAnsi="Times-Italic" w:cs="Times-Italic"/>
+          <w:i/>
+          <w:iCs/>
+          <w:color w:val="131313"/>
+          <w:sz w:val="20"/>
+          <w:szCs w:val="20"/>
+          <w:lang w:val="en-US"/>
+        </w:rPr>
+        <w:t>V</w:t>
+      </w:r>
+      <w:r>
+        <w:rPr>
+          <w:rFonts w:ascii="Times-Roman" w:hAnsi="Times-Roman" w:cs="Times-Roman"/>
+          <w:color w:val="131313"/>
+          <w:sz w:val="20"/>
+          <w:szCs w:val="20"/>
+          <w:lang w:val="en-US"/>
+        </w:rPr>
+        <w:t>.</w:t>
+      </w:r>
+    </w:p>
+    <w:p>
+      <w:pPr>
+        <w:autoSpaceDE w:val="0"/>
+        <w:autoSpaceDN w:val="0"/>
+        <w:adjustRightInd w:val="0"/>
+        <w:ind w:firstLine="0"/>
+        <w:jc w:val="left"/>
+        <w:rPr>
+          <w:rFonts w:ascii="Times-Roman" w:hAnsi="Times-Roman" w:cs="Times-Roman"/>
+          <w:color w:val="131313"/>
+          <w:sz w:val="20"/>
+          <w:szCs w:val="20"/>
+          <w:lang w:val="en-US"/>
+        </w:rPr>
+      </w:pPr>
+      <w:r>
+        <w:rPr>
+          <w:rFonts w:ascii="Times-Roman" w:hAnsi="Times-Roman" w:cs="Times-Roman"/>
+          <w:color w:val="131313"/>
+          <w:sz w:val="20"/>
+          <w:szCs w:val="20"/>
+          <w:lang w:val="en-US"/>
+        </w:rPr>
+        <w:t xml:space="preserve">6. </w:t>
+      </w:r>
+      <w:proofErr w:type="gramStart"/>
+      <w:r>
+        <w:rPr>
+          <w:rFonts w:ascii="Times-Italic" w:hAnsi="Times-Italic" w:cs="Times-Italic"/>
+          <w:i/>
+          <w:iCs/>
+          <w:color w:val="131313"/>
+          <w:sz w:val="20"/>
+          <w:szCs w:val="20"/>
+          <w:lang w:val="en-US"/>
+        </w:rPr>
+        <w:t xml:space="preserve">C </w:t>
+      </w:r>
+      <w:r>
+        <w:rPr>
+          <w:rFonts w:ascii="Times-Roman" w:hAnsi="Times-Roman" w:cs="Times-Roman"/>
+          <w:color w:val="131313"/>
+          <w:sz w:val="20"/>
+          <w:szCs w:val="20"/>
+          <w:lang w:val="en-US"/>
+        </w:rPr>
+        <w:t>:</w:t>
+      </w:r>
+      <w:proofErr w:type="gramEnd"/>
+      <w:r>
+        <w:rPr>
+          <w:rFonts w:ascii="Times-Roman" w:hAnsi="Times-Roman" w:cs="Times-Roman"/>
+          <w:color w:val="131313"/>
+          <w:sz w:val="20"/>
+          <w:szCs w:val="20"/>
+          <w:lang w:val="en-US"/>
+        </w:rPr>
+        <w:t xml:space="preserve"> </w:t>
+      </w:r>
+      <w:r>
+        <w:rPr>
+          <w:rFonts w:ascii="Times-Italic" w:hAnsi="Times-Italic" w:cs="Times-Italic"/>
+          <w:i/>
+          <w:iCs/>
+          <w:color w:val="131313"/>
+          <w:sz w:val="20"/>
+          <w:szCs w:val="20"/>
+          <w:lang w:val="en-US"/>
+        </w:rPr>
+        <w:t>P</w:t>
+      </w:r>
+      <w:r>
+        <w:rPr>
+          <w:rFonts w:ascii="CMSY10" w:eastAsia="CMSY10" w:hAnsi="Times-Italic" w:cs="CMSY10" w:hint="eastAsia"/>
+          <w:i/>
+          <w:iCs/>
+          <w:color w:val="131313"/>
+          <w:sz w:val="20"/>
+          <w:szCs w:val="20"/>
+          <w:lang w:val="en-US"/>
+        </w:rPr>
+        <w:t>→</w:t>
+      </w:r>
+      <w:r>
+        <w:rPr>
+          <w:rFonts w:ascii="Symbol" w:hAnsi="Symbol" w:cs="Symbol"/>
+          <w:color w:val="131313"/>
+          <w:sz w:val="20"/>
+          <w:szCs w:val="20"/>
+          <w:lang w:val="en-US"/>
+        </w:rPr>
+        <w:t></w:t>
+      </w:r>
+      <w:r>
+        <w:rPr>
+          <w:rFonts w:ascii="Symbol" w:hAnsi="Symbol" w:cs="Symbol"/>
+          <w:color w:val="131313"/>
+          <w:sz w:val="20"/>
+          <w:szCs w:val="20"/>
+          <w:lang w:val="en-US"/>
+        </w:rPr>
+        <w:t></w:t>
+      </w:r>
+      <w:r>
+        <w:rPr>
+          <w:rFonts w:ascii="Times-Roman" w:hAnsi="Times-Roman" w:cs="Times-Roman"/>
+          <w:color w:val="131313"/>
+          <w:sz w:val="20"/>
+          <w:szCs w:val="20"/>
+          <w:lang w:val="en-US"/>
+        </w:rPr>
+        <w:t xml:space="preserve">is a </w:t>
+      </w:r>
+      <w:proofErr w:type="spellStart"/>
+      <w:r>
+        <w:rPr>
+          <w:rFonts w:ascii="Times-Bold" w:hAnsi="Times-Bold" w:cs="Times-Bold"/>
+          <w:b/>
+          <w:bCs/>
+          <w:color w:val="131313"/>
+          <w:sz w:val="20"/>
+          <w:szCs w:val="20"/>
+          <w:lang w:val="en-US"/>
+        </w:rPr>
+        <w:t>colour</w:t>
+      </w:r>
+      <w:proofErr w:type="spellEnd"/>
+      <w:r>
+        <w:rPr>
+          <w:rFonts w:ascii="Times-Bold" w:hAnsi="Times-Bold" w:cs="Times-Bold"/>
+          <w:b/>
+          <w:bCs/>
+          <w:color w:val="131313"/>
+          <w:sz w:val="20"/>
+          <w:szCs w:val="20"/>
+          <w:lang w:val="en-US"/>
+        </w:rPr>
+        <w:t xml:space="preserve"> set function </w:t>
+      </w:r>
+      <w:r>
+        <w:rPr>
+          <w:rFonts w:ascii="Times-Roman" w:hAnsi="Times-Roman" w:cs="Times-Roman"/>
+          <w:color w:val="131313"/>
+          <w:sz w:val="20"/>
+          <w:szCs w:val="20"/>
+          <w:lang w:val="en-US"/>
+        </w:rPr>
+        <w:t xml:space="preserve">that assigns a </w:t>
+      </w:r>
+      <w:proofErr w:type="spellStart"/>
+      <w:r>
+        <w:rPr>
+          <w:rFonts w:ascii="Times-Roman" w:hAnsi="Times-Roman" w:cs="Times-Roman"/>
+          <w:color w:val="131313"/>
+          <w:sz w:val="20"/>
+          <w:szCs w:val="20"/>
+          <w:lang w:val="en-US"/>
+        </w:rPr>
+        <w:t>colour</w:t>
+      </w:r>
+      <w:proofErr w:type="spellEnd"/>
+      <w:r>
+        <w:rPr>
+          <w:rFonts w:ascii="Times-Roman" w:hAnsi="Times-Roman" w:cs="Times-Roman"/>
+          <w:color w:val="131313"/>
+          <w:sz w:val="20"/>
+          <w:szCs w:val="20"/>
+          <w:lang w:val="en-US"/>
+        </w:rPr>
+        <w:t xml:space="preserve"> set to each place.</w:t>
+      </w:r>
+    </w:p>
+    <w:p>
+      <w:pPr>
+        <w:autoSpaceDE w:val="0"/>
+        <w:autoSpaceDN w:val="0"/>
+        <w:adjustRightInd w:val="0"/>
+        <w:ind w:firstLine="0"/>
+        <w:jc w:val="left"/>
+        <w:rPr>
+          <w:rFonts w:ascii="Times-Roman" w:hAnsi="Times-Roman" w:cs="Times-Roman"/>
+          <w:color w:val="131313"/>
+          <w:sz w:val="20"/>
+          <w:szCs w:val="20"/>
+          <w:lang w:val="en-US"/>
+        </w:rPr>
+      </w:pPr>
+      <w:r>
+        <w:rPr>
+          <w:rFonts w:ascii="Times-Roman" w:hAnsi="Times-Roman" w:cs="Times-Roman"/>
+          <w:color w:val="131313"/>
+          <w:sz w:val="20"/>
+          <w:szCs w:val="20"/>
+          <w:lang w:val="en-US"/>
+        </w:rPr>
+        <w:t xml:space="preserve">7. </w:t>
+      </w:r>
+      <w:proofErr w:type="gramStart"/>
+      <w:r>
+        <w:rPr>
+          <w:rFonts w:ascii="Times-Italic" w:hAnsi="Times-Italic" w:cs="Times-Italic"/>
+          <w:i/>
+          <w:iCs/>
+          <w:color w:val="131313"/>
+          <w:sz w:val="20"/>
+          <w:szCs w:val="20"/>
+          <w:lang w:val="en-US"/>
+        </w:rPr>
+        <w:t xml:space="preserve">G </w:t>
+      </w:r>
+      <w:r>
+        <w:rPr>
+          <w:rFonts w:ascii="Times-Roman" w:hAnsi="Times-Roman" w:cs="Times-Roman"/>
+          <w:color w:val="131313"/>
+          <w:sz w:val="20"/>
+          <w:szCs w:val="20"/>
+          <w:lang w:val="en-US"/>
+        </w:rPr>
+        <w:t>:</w:t>
+      </w:r>
+      <w:proofErr w:type="gramEnd"/>
+      <w:r>
+        <w:rPr>
+          <w:rFonts w:ascii="Times-Roman" w:hAnsi="Times-Roman" w:cs="Times-Roman"/>
+          <w:color w:val="131313"/>
+          <w:sz w:val="20"/>
+          <w:szCs w:val="20"/>
+          <w:lang w:val="en-US"/>
+        </w:rPr>
+        <w:t xml:space="preserve"> </w:t>
+      </w:r>
+      <w:r>
+        <w:rPr>
+          <w:rFonts w:ascii="Times-Italic" w:hAnsi="Times-Italic" w:cs="Times-Italic"/>
+          <w:i/>
+          <w:iCs/>
+          <w:color w:val="131313"/>
+          <w:sz w:val="20"/>
+          <w:szCs w:val="20"/>
+          <w:lang w:val="en-US"/>
+        </w:rPr>
+        <w:t xml:space="preserve">T </w:t>
+      </w:r>
+      <w:r>
+        <w:rPr>
+          <w:rFonts w:ascii="CMSY10" w:eastAsia="CMSY10" w:hAnsi="Times-Italic" w:cs="CMSY10" w:hint="eastAsia"/>
+          <w:i/>
+          <w:iCs/>
+          <w:color w:val="131313"/>
+          <w:sz w:val="20"/>
+          <w:szCs w:val="20"/>
+          <w:lang w:val="en-US"/>
+        </w:rPr>
+        <w:t>→</w:t>
+      </w:r>
+      <w:r>
+        <w:rPr>
+          <w:rFonts w:ascii="Times-Italic" w:hAnsi="Times-Italic" w:cs="Times-Italic"/>
+          <w:i/>
+          <w:iCs/>
+          <w:color w:val="131313"/>
+          <w:sz w:val="20"/>
+          <w:szCs w:val="20"/>
+          <w:lang w:val="en-US"/>
+        </w:rPr>
+        <w:t>EXPR</w:t>
+      </w:r>
+      <w:r>
+        <w:rPr>
+          <w:rFonts w:ascii="Times-Italic" w:hAnsi="Times-Italic" w:cs="Times-Italic"/>
+          <w:i/>
+          <w:iCs/>
+          <w:color w:val="131313"/>
+          <w:sz w:val="15"/>
+          <w:szCs w:val="15"/>
+          <w:lang w:val="en-US"/>
+        </w:rPr>
+        <w:t xml:space="preserve">V </w:t>
+      </w:r>
+      <w:r>
+        <w:rPr>
+          <w:rFonts w:ascii="Times-Roman" w:hAnsi="Times-Roman" w:cs="Times-Roman"/>
+          <w:color w:val="131313"/>
+          <w:sz w:val="20"/>
+          <w:szCs w:val="20"/>
+          <w:lang w:val="en-US"/>
+        </w:rPr>
+        <w:t xml:space="preserve">is a </w:t>
+      </w:r>
+      <w:r>
+        <w:rPr>
+          <w:rFonts w:ascii="Times-Bold" w:hAnsi="Times-Bold" w:cs="Times-Bold"/>
+          <w:b/>
+          <w:bCs/>
+          <w:color w:val="131313"/>
+          <w:sz w:val="20"/>
+          <w:szCs w:val="20"/>
+          <w:lang w:val="en-US"/>
+        </w:rPr>
+        <w:t xml:space="preserve">guard function </w:t>
+      </w:r>
+      <w:r>
+        <w:rPr>
+          <w:rFonts w:ascii="Times-Roman" w:hAnsi="Times-Roman" w:cs="Times-Roman"/>
+          <w:color w:val="131313"/>
+          <w:sz w:val="20"/>
+          <w:szCs w:val="20"/>
+          <w:lang w:val="en-US"/>
+        </w:rPr>
+        <w:t xml:space="preserve">that assigns a guard to each transition </w:t>
+      </w:r>
+      <w:r>
+        <w:rPr>
+          <w:rFonts w:ascii="Times-Italic" w:hAnsi="Times-Italic" w:cs="Times-Italic"/>
+          <w:i/>
+          <w:iCs/>
+          <w:color w:val="131313"/>
+          <w:sz w:val="20"/>
+          <w:szCs w:val="20"/>
+          <w:lang w:val="en-US"/>
+        </w:rPr>
+        <w:t xml:space="preserve">t </w:t>
+      </w:r>
+      <w:r>
+        <w:rPr>
+          <w:rFonts w:ascii="Times-Roman" w:hAnsi="Times-Roman" w:cs="Times-Roman"/>
+          <w:color w:val="131313"/>
+          <w:sz w:val="20"/>
+          <w:szCs w:val="20"/>
+          <w:lang w:val="en-US"/>
+        </w:rPr>
+        <w:t>such</w:t>
+      </w:r>
+    </w:p>
+    <w:p>
+      <w:pPr>
+        <w:autoSpaceDE w:val="0"/>
+        <w:autoSpaceDN w:val="0"/>
+        <w:adjustRightInd w:val="0"/>
+        <w:ind w:firstLine="0"/>
+        <w:jc w:val="left"/>
+        <w:rPr>
+          <w:rFonts w:ascii="Times-Roman" w:hAnsi="Times-Roman" w:cs="Times-Roman"/>
+          <w:color w:val="131313"/>
+          <w:sz w:val="20"/>
+          <w:szCs w:val="20"/>
+          <w:lang w:val="en-US"/>
+        </w:rPr>
+      </w:pPr>
+      <w:proofErr w:type="gramStart"/>
+      <w:r>
+        <w:rPr>
+          <w:rFonts w:ascii="Times-Roman" w:hAnsi="Times-Roman" w:cs="Times-Roman"/>
+          <w:color w:val="131313"/>
+          <w:sz w:val="20"/>
+          <w:szCs w:val="20"/>
+          <w:lang w:val="en-US"/>
+        </w:rPr>
+        <w:t>that</w:t>
+      </w:r>
+      <w:proofErr w:type="gramEnd"/>
+      <w:r>
+        <w:rPr>
+          <w:rFonts w:ascii="Times-Roman" w:hAnsi="Times-Roman" w:cs="Times-Roman"/>
+          <w:color w:val="131313"/>
+          <w:sz w:val="20"/>
+          <w:szCs w:val="20"/>
+          <w:lang w:val="en-US"/>
+        </w:rPr>
+        <w:t xml:space="preserve"> </w:t>
+      </w:r>
+      <w:r>
+        <w:rPr>
+          <w:rFonts w:ascii="Times-Italic" w:hAnsi="Times-Italic" w:cs="Times-Italic"/>
+          <w:i/>
+          <w:iCs/>
+          <w:color w:val="131313"/>
+          <w:sz w:val="20"/>
+          <w:szCs w:val="20"/>
+          <w:lang w:val="en-US"/>
+        </w:rPr>
+        <w:t>Type</w:t>
+      </w:r>
+      <w:r>
+        <w:rPr>
+          <w:rFonts w:ascii="CMR10" w:hAnsi="CMR10" w:cs="CMR10"/>
+          <w:color w:val="131313"/>
+          <w:sz w:val="20"/>
+          <w:szCs w:val="20"/>
+          <w:lang w:val="en-US"/>
+        </w:rPr>
+        <w:t>[</w:t>
+      </w:r>
+      <w:r>
+        <w:rPr>
+          <w:rFonts w:ascii="Times-Italic" w:hAnsi="Times-Italic" w:cs="Times-Italic"/>
+          <w:i/>
+          <w:iCs/>
+          <w:color w:val="131313"/>
+          <w:sz w:val="20"/>
+          <w:szCs w:val="20"/>
+          <w:lang w:val="en-US"/>
+        </w:rPr>
+        <w:t>G</w:t>
+      </w:r>
+      <w:r>
+        <w:rPr>
+          <w:rFonts w:ascii="CMR10" w:hAnsi="CMR10" w:cs="CMR10"/>
+          <w:color w:val="131313"/>
+          <w:sz w:val="20"/>
+          <w:szCs w:val="20"/>
+          <w:lang w:val="en-US"/>
+        </w:rPr>
+        <w:t>(</w:t>
+      </w:r>
+      <w:r>
+        <w:rPr>
+          <w:rFonts w:ascii="Times-Italic" w:hAnsi="Times-Italic" w:cs="Times-Italic"/>
+          <w:i/>
+          <w:iCs/>
+          <w:color w:val="131313"/>
+          <w:sz w:val="20"/>
+          <w:szCs w:val="20"/>
+          <w:lang w:val="en-US"/>
+        </w:rPr>
+        <w:t>t</w:t>
+      </w:r>
+      <w:r>
+        <w:rPr>
+          <w:rFonts w:ascii="CMR10" w:hAnsi="CMR10" w:cs="CMR10"/>
+          <w:color w:val="131313"/>
+          <w:sz w:val="20"/>
+          <w:szCs w:val="20"/>
+          <w:lang w:val="en-US"/>
+        </w:rPr>
+        <w:t xml:space="preserve">)] = </w:t>
+      </w:r>
+      <w:r>
+        <w:rPr>
+          <w:rFonts w:ascii="Times-Italic" w:hAnsi="Times-Italic" w:cs="Times-Italic"/>
+          <w:i/>
+          <w:iCs/>
+          <w:color w:val="131313"/>
+          <w:sz w:val="20"/>
+          <w:szCs w:val="20"/>
+          <w:lang w:val="en-US"/>
+        </w:rPr>
+        <w:t>Bool</w:t>
+      </w:r>
+      <w:r>
+        <w:rPr>
+          <w:rFonts w:ascii="Times-Roman" w:hAnsi="Times-Roman" w:cs="Times-Roman"/>
+          <w:color w:val="131313"/>
+          <w:sz w:val="20"/>
+          <w:szCs w:val="20"/>
+          <w:lang w:val="en-US"/>
+        </w:rPr>
+        <w:t>.</w:t>
+      </w:r>
+    </w:p>
+    <w:p>
+      <w:pPr>
+        <w:autoSpaceDE w:val="0"/>
+        <w:autoSpaceDN w:val="0"/>
+        <w:adjustRightInd w:val="0"/>
+        <w:ind w:firstLine="0"/>
+        <w:jc w:val="left"/>
+        <w:rPr>
+          <w:rFonts w:ascii="Times-Roman" w:hAnsi="Times-Roman" w:cs="Times-Roman"/>
+          <w:color w:val="131313"/>
+          <w:sz w:val="20"/>
+          <w:szCs w:val="20"/>
+          <w:lang w:val="en-US"/>
+        </w:rPr>
+      </w:pPr>
+      <w:r>
+        <w:rPr>
+          <w:rFonts w:ascii="Times-Roman" w:hAnsi="Times-Roman" w:cs="Times-Roman"/>
+          <w:color w:val="131313"/>
+          <w:sz w:val="20"/>
+          <w:szCs w:val="20"/>
+          <w:lang w:val="en-US"/>
+        </w:rPr>
+        <w:lastRenderedPageBreak/>
+        <w:t xml:space="preserve">8. </w:t>
+      </w:r>
+      <w:proofErr w:type="gramStart"/>
+      <w:r>
+        <w:rPr>
+          <w:rFonts w:ascii="Times-Italic" w:hAnsi="Times-Italic" w:cs="Times-Italic"/>
+          <w:i/>
+          <w:iCs/>
+          <w:color w:val="131313"/>
+          <w:sz w:val="20"/>
+          <w:szCs w:val="20"/>
+          <w:lang w:val="en-US"/>
+        </w:rPr>
+        <w:t xml:space="preserve">E </w:t>
+      </w:r>
+      <w:r>
+        <w:rPr>
+          <w:rFonts w:ascii="Times-Roman" w:hAnsi="Times-Roman" w:cs="Times-Roman"/>
+          <w:color w:val="131313"/>
+          <w:sz w:val="20"/>
+          <w:szCs w:val="20"/>
+          <w:lang w:val="en-US"/>
+        </w:rPr>
+        <w:t>:</w:t>
+      </w:r>
+      <w:proofErr w:type="gramEnd"/>
+      <w:r>
+        <w:rPr>
+          <w:rFonts w:ascii="Times-Roman" w:hAnsi="Times-Roman" w:cs="Times-Roman"/>
+          <w:color w:val="131313"/>
+          <w:sz w:val="20"/>
+          <w:szCs w:val="20"/>
+          <w:lang w:val="en-US"/>
+        </w:rPr>
+        <w:t xml:space="preserve"> </w:t>
+      </w:r>
+      <w:r>
+        <w:rPr>
+          <w:rFonts w:ascii="Times-Italic" w:hAnsi="Times-Italic" w:cs="Times-Italic"/>
+          <w:i/>
+          <w:iCs/>
+          <w:color w:val="131313"/>
+          <w:sz w:val="20"/>
+          <w:szCs w:val="20"/>
+          <w:lang w:val="en-US"/>
+        </w:rPr>
+        <w:t>A</w:t>
+      </w:r>
+      <w:r>
+        <w:rPr>
+          <w:rFonts w:ascii="CMSY10" w:eastAsia="CMSY10" w:hAnsi="Times-Italic" w:cs="CMSY10" w:hint="eastAsia"/>
+          <w:i/>
+          <w:iCs/>
+          <w:color w:val="131313"/>
+          <w:sz w:val="20"/>
+          <w:szCs w:val="20"/>
+          <w:lang w:val="en-US"/>
+        </w:rPr>
+        <w:t>→</w:t>
+      </w:r>
+      <w:r>
+        <w:rPr>
+          <w:rFonts w:ascii="Times-Italic" w:hAnsi="Times-Italic" w:cs="Times-Italic"/>
+          <w:i/>
+          <w:iCs/>
+          <w:color w:val="131313"/>
+          <w:sz w:val="20"/>
+          <w:szCs w:val="20"/>
+          <w:lang w:val="en-US"/>
+        </w:rPr>
+        <w:t>EXPR</w:t>
+      </w:r>
+      <w:r>
+        <w:rPr>
+          <w:rFonts w:ascii="Times-Italic" w:hAnsi="Times-Italic" w:cs="Times-Italic"/>
+          <w:i/>
+          <w:iCs/>
+          <w:color w:val="131313"/>
+          <w:sz w:val="15"/>
+          <w:szCs w:val="15"/>
+          <w:lang w:val="en-US"/>
+        </w:rPr>
+        <w:t xml:space="preserve">V </w:t>
+      </w:r>
+      <w:r>
+        <w:rPr>
+          <w:rFonts w:ascii="Times-Roman" w:hAnsi="Times-Roman" w:cs="Times-Roman"/>
+          <w:color w:val="131313"/>
+          <w:sz w:val="20"/>
+          <w:szCs w:val="20"/>
+          <w:lang w:val="en-US"/>
+        </w:rPr>
+        <w:t xml:space="preserve">is an </w:t>
+      </w:r>
+      <w:r>
+        <w:rPr>
+          <w:rFonts w:ascii="Times-Bold" w:hAnsi="Times-Bold" w:cs="Times-Bold"/>
+          <w:b/>
+          <w:bCs/>
+          <w:color w:val="131313"/>
+          <w:sz w:val="20"/>
+          <w:szCs w:val="20"/>
+          <w:lang w:val="en-US"/>
+        </w:rPr>
+        <w:t xml:space="preserve">arc expression function </w:t>
+      </w:r>
+      <w:r>
+        <w:rPr>
+          <w:rFonts w:ascii="Times-Roman" w:hAnsi="Times-Roman" w:cs="Times-Roman"/>
+          <w:color w:val="131313"/>
+          <w:sz w:val="20"/>
+          <w:szCs w:val="20"/>
+          <w:lang w:val="en-US"/>
+        </w:rPr>
+        <w:t>that assigns an arc expression to</w:t>
+      </w:r>
+    </w:p>
+    <w:p>
+      <w:pPr>
+        <w:autoSpaceDE w:val="0"/>
+        <w:autoSpaceDN w:val="0"/>
+        <w:adjustRightInd w:val="0"/>
+        <w:ind w:firstLine="0"/>
+        <w:jc w:val="left"/>
+        <w:rPr>
+          <w:rFonts w:ascii="Times-Roman" w:hAnsi="Times-Roman" w:cs="Times-Roman"/>
+          <w:color w:val="131313"/>
+          <w:sz w:val="20"/>
+          <w:szCs w:val="20"/>
+          <w:lang w:val="en-US"/>
+        </w:rPr>
+      </w:pPr>
+      <w:proofErr w:type="gramStart"/>
+      <w:r>
+        <w:rPr>
+          <w:rFonts w:ascii="Times-Roman" w:hAnsi="Times-Roman" w:cs="Times-Roman"/>
+          <w:color w:val="131313"/>
+          <w:sz w:val="20"/>
+          <w:szCs w:val="20"/>
+          <w:lang w:val="en-US"/>
+        </w:rPr>
+        <w:t>each</w:t>
+      </w:r>
+      <w:proofErr w:type="gramEnd"/>
+      <w:r>
+        <w:rPr>
+          <w:rFonts w:ascii="Times-Roman" w:hAnsi="Times-Roman" w:cs="Times-Roman"/>
+          <w:color w:val="131313"/>
+          <w:sz w:val="20"/>
+          <w:szCs w:val="20"/>
+          <w:lang w:val="en-US"/>
+        </w:rPr>
+        <w:t xml:space="preserve"> arc </w:t>
+      </w:r>
+      <w:r>
+        <w:rPr>
+          <w:rFonts w:ascii="Times-Italic" w:hAnsi="Times-Italic" w:cs="Times-Italic"/>
+          <w:i/>
+          <w:iCs/>
+          <w:color w:val="131313"/>
+          <w:sz w:val="20"/>
+          <w:szCs w:val="20"/>
+          <w:lang w:val="en-US"/>
+        </w:rPr>
+        <w:t xml:space="preserve">a </w:t>
+      </w:r>
+      <w:r>
+        <w:rPr>
+          <w:rFonts w:ascii="Times-Roman" w:hAnsi="Times-Roman" w:cs="Times-Roman"/>
+          <w:color w:val="131313"/>
+          <w:sz w:val="20"/>
+          <w:szCs w:val="20"/>
+          <w:lang w:val="en-US"/>
+        </w:rPr>
+        <w:t xml:space="preserve">such that </w:t>
+      </w:r>
+      <w:r>
+        <w:rPr>
+          <w:rFonts w:ascii="Times-Italic" w:hAnsi="Times-Italic" w:cs="Times-Italic"/>
+          <w:i/>
+          <w:iCs/>
+          <w:color w:val="131313"/>
+          <w:sz w:val="20"/>
+          <w:szCs w:val="20"/>
+          <w:lang w:val="en-US"/>
+        </w:rPr>
+        <w:t>Type</w:t>
+      </w:r>
+      <w:r>
+        <w:rPr>
+          <w:rFonts w:ascii="CMR10" w:hAnsi="CMR10" w:cs="CMR10"/>
+          <w:color w:val="131313"/>
+          <w:sz w:val="20"/>
+          <w:szCs w:val="20"/>
+          <w:lang w:val="en-US"/>
+        </w:rPr>
+        <w:t>[</w:t>
+      </w:r>
+      <w:r>
+        <w:rPr>
+          <w:rFonts w:ascii="Times-Italic" w:hAnsi="Times-Italic" w:cs="Times-Italic"/>
+          <w:i/>
+          <w:iCs/>
+          <w:color w:val="131313"/>
+          <w:sz w:val="20"/>
+          <w:szCs w:val="20"/>
+          <w:lang w:val="en-US"/>
+        </w:rPr>
+        <w:t>E</w:t>
+      </w:r>
+      <w:r>
+        <w:rPr>
+          <w:rFonts w:ascii="CMR10" w:hAnsi="CMR10" w:cs="CMR10"/>
+          <w:color w:val="131313"/>
+          <w:sz w:val="20"/>
+          <w:szCs w:val="20"/>
+          <w:lang w:val="en-US"/>
+        </w:rPr>
+        <w:t>(</w:t>
+      </w:r>
+      <w:r>
+        <w:rPr>
+          <w:rFonts w:ascii="Times-Italic" w:hAnsi="Times-Italic" w:cs="Times-Italic"/>
+          <w:i/>
+          <w:iCs/>
+          <w:color w:val="131313"/>
+          <w:sz w:val="20"/>
+          <w:szCs w:val="20"/>
+          <w:lang w:val="en-US"/>
+        </w:rPr>
+        <w:t>a</w:t>
+      </w:r>
+      <w:r>
+        <w:rPr>
+          <w:rFonts w:ascii="CMR10" w:hAnsi="CMR10" w:cs="CMR10"/>
+          <w:color w:val="131313"/>
+          <w:sz w:val="20"/>
+          <w:szCs w:val="20"/>
+          <w:lang w:val="en-US"/>
+        </w:rPr>
+        <w:t>)] =</w:t>
+      </w:r>
+      <w:r>
+        <w:rPr>
+          <w:rFonts w:ascii="Times-Italic" w:hAnsi="Times-Italic" w:cs="Times-Italic"/>
+          <w:i/>
+          <w:iCs/>
+          <w:color w:val="131313"/>
+          <w:sz w:val="20"/>
+          <w:szCs w:val="20"/>
+          <w:lang w:val="en-US"/>
+        </w:rPr>
+        <w:t>C</w:t>
+      </w:r>
+      <w:r>
+        <w:rPr>
+          <w:rFonts w:ascii="CMR10" w:hAnsi="CMR10" w:cs="CMR10"/>
+          <w:color w:val="131313"/>
+          <w:sz w:val="20"/>
+          <w:szCs w:val="20"/>
+          <w:lang w:val="en-US"/>
+        </w:rPr>
+        <w:t>(</w:t>
+      </w:r>
+      <w:r>
+        <w:rPr>
+          <w:rFonts w:ascii="Times-Italic" w:hAnsi="Times-Italic" w:cs="Times-Italic"/>
+          <w:i/>
+          <w:iCs/>
+          <w:color w:val="131313"/>
+          <w:sz w:val="20"/>
+          <w:szCs w:val="20"/>
+          <w:lang w:val="en-US"/>
+        </w:rPr>
+        <w:t>p</w:t>
+      </w:r>
+      <w:r>
+        <w:rPr>
+          <w:rFonts w:ascii="CMR10" w:hAnsi="CMR10" w:cs="CMR10"/>
+          <w:color w:val="131313"/>
+          <w:sz w:val="20"/>
+          <w:szCs w:val="20"/>
+          <w:lang w:val="en-US"/>
+        </w:rPr>
+        <w:t>)</w:t>
+      </w:r>
+      <w:r>
+        <w:rPr>
+          <w:rFonts w:ascii="Times-Italic" w:hAnsi="Times-Italic" w:cs="Times-Italic"/>
+          <w:i/>
+          <w:iCs/>
+          <w:color w:val="131313"/>
+          <w:sz w:val="15"/>
+          <w:szCs w:val="15"/>
+          <w:lang w:val="en-US"/>
+        </w:rPr>
+        <w:t>MS</w:t>
+      </w:r>
+      <w:r>
+        <w:rPr>
+          <w:rFonts w:ascii="Times-Roman" w:hAnsi="Times-Roman" w:cs="Times-Roman"/>
+          <w:color w:val="131313"/>
+          <w:sz w:val="20"/>
+          <w:szCs w:val="20"/>
+          <w:lang w:val="en-US"/>
+        </w:rPr>
+        <w:t xml:space="preserve">, where </w:t>
+      </w:r>
+      <w:r>
+        <w:rPr>
+          <w:rFonts w:ascii="Times-Italic" w:hAnsi="Times-Italic" w:cs="Times-Italic"/>
+          <w:i/>
+          <w:iCs/>
+          <w:color w:val="131313"/>
+          <w:sz w:val="20"/>
+          <w:szCs w:val="20"/>
+          <w:lang w:val="en-US"/>
+        </w:rPr>
+        <w:t xml:space="preserve">p </w:t>
+      </w:r>
+      <w:r>
+        <w:rPr>
+          <w:rFonts w:ascii="Times-Roman" w:hAnsi="Times-Roman" w:cs="Times-Roman"/>
+          <w:color w:val="131313"/>
+          <w:sz w:val="20"/>
+          <w:szCs w:val="20"/>
+          <w:lang w:val="en-US"/>
+        </w:rPr>
+        <w:t>is the place connected to the</w:t>
+      </w:r>
+    </w:p>
+    <w:p>
+      <w:pPr>
+        <w:autoSpaceDE w:val="0"/>
+        <w:autoSpaceDN w:val="0"/>
+        <w:adjustRightInd w:val="0"/>
+        <w:ind w:firstLine="0"/>
+        <w:jc w:val="left"/>
+        <w:rPr>
+          <w:rFonts w:ascii="Times-Roman" w:hAnsi="Times-Roman" w:cs="Times-Roman"/>
+          <w:color w:val="131313"/>
+          <w:sz w:val="20"/>
+          <w:szCs w:val="20"/>
+          <w:lang w:val="en-US"/>
+        </w:rPr>
+      </w:pPr>
+      <w:proofErr w:type="gramStart"/>
+      <w:r>
+        <w:rPr>
+          <w:rFonts w:ascii="Times-Roman" w:hAnsi="Times-Roman" w:cs="Times-Roman"/>
+          <w:color w:val="131313"/>
+          <w:sz w:val="20"/>
+          <w:szCs w:val="20"/>
+          <w:lang w:val="en-US"/>
+        </w:rPr>
+        <w:t>arc</w:t>
+      </w:r>
+      <w:proofErr w:type="gramEnd"/>
+      <w:r>
+        <w:rPr>
+          <w:rFonts w:ascii="Times-Roman" w:hAnsi="Times-Roman" w:cs="Times-Roman"/>
+          <w:color w:val="131313"/>
+          <w:sz w:val="20"/>
+          <w:szCs w:val="20"/>
+          <w:lang w:val="en-US"/>
+        </w:rPr>
+        <w:t xml:space="preserve"> </w:t>
+      </w:r>
+      <w:r>
+        <w:rPr>
+          <w:rFonts w:ascii="Times-Italic" w:hAnsi="Times-Italic" w:cs="Times-Italic"/>
+          <w:i/>
+          <w:iCs/>
+          <w:color w:val="131313"/>
+          <w:sz w:val="20"/>
+          <w:szCs w:val="20"/>
+          <w:lang w:val="en-US"/>
+        </w:rPr>
+        <w:t>a</w:t>
+      </w:r>
+      <w:r>
+        <w:rPr>
+          <w:rFonts w:ascii="Times-Roman" w:hAnsi="Times-Roman" w:cs="Times-Roman"/>
+          <w:color w:val="131313"/>
+          <w:sz w:val="20"/>
+          <w:szCs w:val="20"/>
+          <w:lang w:val="en-US"/>
+        </w:rPr>
+        <w:t>.</w:t>
+      </w:r>
+    </w:p>
+    <w:p>
+      <w:pPr>
+        <w:rPr>
+          <w:lang w:val="en-US"/>
+        </w:rPr>
+      </w:pPr>
+      <w:r>
+        <w:rPr>
+          <w:rFonts w:ascii="Times-Roman" w:hAnsi="Times-Roman" w:cs="Times-Roman"/>
+          <w:color w:val="131313"/>
+          <w:sz w:val="20"/>
+          <w:szCs w:val="20"/>
+          <w:lang w:val="en-US"/>
+        </w:rPr>
+        <w:t xml:space="preserve">9. </w:t>
+      </w:r>
+      <w:proofErr w:type="gramStart"/>
+      <w:r>
+        <w:rPr>
+          <w:rFonts w:ascii="Times-Italic" w:hAnsi="Times-Italic" w:cs="Times-Italic"/>
+          <w:i/>
+          <w:iCs/>
+          <w:color w:val="131313"/>
+          <w:sz w:val="20"/>
+          <w:szCs w:val="20"/>
+          <w:lang w:val="en-US"/>
+        </w:rPr>
+        <w:t xml:space="preserve">I </w:t>
+      </w:r>
+      <w:r>
+        <w:rPr>
+          <w:rFonts w:ascii="Times-Roman" w:hAnsi="Times-Roman" w:cs="Times-Roman"/>
+          <w:color w:val="131313"/>
+          <w:sz w:val="20"/>
+          <w:szCs w:val="20"/>
+          <w:lang w:val="en-US"/>
+        </w:rPr>
+        <w:t>:</w:t>
+      </w:r>
+      <w:proofErr w:type="gramEnd"/>
+      <w:r>
+        <w:rPr>
+          <w:rFonts w:ascii="Times-Roman" w:hAnsi="Times-Roman" w:cs="Times-Roman"/>
+          <w:color w:val="131313"/>
+          <w:sz w:val="20"/>
+          <w:szCs w:val="20"/>
+          <w:lang w:val="en-US"/>
+        </w:rPr>
+        <w:t xml:space="preserve"> </w:t>
+      </w:r>
+      <w:r>
+        <w:rPr>
+          <w:rFonts w:ascii="Times-Italic" w:hAnsi="Times-Italic" w:cs="Times-Italic"/>
+          <w:i/>
+          <w:iCs/>
+          <w:color w:val="131313"/>
+          <w:sz w:val="20"/>
+          <w:szCs w:val="20"/>
+          <w:lang w:val="en-US"/>
+        </w:rPr>
+        <w:t>P</w:t>
+      </w:r>
+      <w:r>
+        <w:rPr>
+          <w:rFonts w:ascii="CMSY10" w:eastAsia="CMSY10" w:hAnsi="Times-Italic" w:cs="CMSY10" w:hint="eastAsia"/>
+          <w:i/>
+          <w:iCs/>
+          <w:color w:val="131313"/>
+          <w:sz w:val="20"/>
+          <w:szCs w:val="20"/>
+          <w:lang w:val="en-US"/>
+        </w:rPr>
+        <w:t>→</w:t>
+      </w:r>
+      <w:r>
+        <w:rPr>
+          <w:rFonts w:ascii="Times-Italic" w:hAnsi="Times-Italic" w:cs="Times-Italic"/>
+          <w:i/>
+          <w:iCs/>
+          <w:color w:val="131313"/>
+          <w:sz w:val="20"/>
+          <w:szCs w:val="20"/>
+          <w:lang w:val="en-US"/>
+        </w:rPr>
+        <w:t>EXPR</w:t>
+      </w:r>
+      <w:r>
+        <w:rPr>
+          <w:rFonts w:ascii="Times-Roman" w:hAnsi="Times-Roman" w:cs="Times-Roman"/>
+          <w:color w:val="131313"/>
+          <w:sz w:val="15"/>
+          <w:szCs w:val="15"/>
+          <w:lang w:val="en-US"/>
+        </w:rPr>
+        <w:t xml:space="preserve">/0 </w:t>
+      </w:r>
+      <w:r>
+        <w:rPr>
+          <w:rFonts w:ascii="Times-Roman" w:hAnsi="Times-Roman" w:cs="Times-Roman"/>
+          <w:color w:val="131313"/>
+          <w:sz w:val="20"/>
+          <w:szCs w:val="20"/>
+          <w:lang w:val="en-US"/>
+        </w:rPr>
+        <w:t xml:space="preserve">is an </w:t>
+      </w:r>
+      <w:proofErr w:type="spellStart"/>
+      <w:r>
+        <w:rPr>
+          <w:rFonts w:ascii="Times-Bold" w:hAnsi="Times-Bold" w:cs="Times-Bold"/>
+          <w:b/>
+          <w:bCs/>
+          <w:color w:val="131313"/>
+          <w:sz w:val="20"/>
+          <w:szCs w:val="20"/>
+          <w:lang w:val="en-US"/>
+        </w:rPr>
+        <w:t>initialisation</w:t>
+      </w:r>
+      <w:proofErr w:type="spellEnd"/>
+      <w:r>
+        <w:rPr>
+          <w:rFonts w:ascii="Times-Bold" w:hAnsi="Times-Bold" w:cs="Times-Bold"/>
+          <w:b/>
+          <w:bCs/>
+          <w:color w:val="131313"/>
+          <w:sz w:val="20"/>
+          <w:szCs w:val="20"/>
+          <w:lang w:val="en-US"/>
+        </w:rPr>
+        <w:t xml:space="preserve"> function </w:t>
+      </w:r>
+      <w:r>
+        <w:rPr>
+          <w:rFonts w:ascii="Times-Roman" w:hAnsi="Times-Roman" w:cs="Times-Roman"/>
+          <w:color w:val="131313"/>
+          <w:sz w:val="20"/>
+          <w:szCs w:val="20"/>
+          <w:lang w:val="en-US"/>
+        </w:rPr>
+        <w:t>that assign</w:t>
+      </w:r>
       <w:bookmarkStart w:id="0" w:name="_GoBack"/>
       <w:bookmarkEnd w:id="0"/>
     </w:p>

</xml_diff>